<commit_message>
Edited imputing method and pct formula
</commit_message>
<xml_diff>
--- a/Group 19 Brainstorming 220410.docx
+++ b/Group 19 Brainstorming 220410.docx
@@ -3,13 +3,8 @@
 <w:document xmlns:wpc="http://schemas.microsoft.com/office/word/2010/wordprocessingCanvas" xmlns:cx="http://schemas.microsoft.com/office/drawing/2014/chartex" xmlns:cx1="http://schemas.microsoft.com/office/drawing/2015/9/8/chartex" xmlns:cx2="http://schemas.microsoft.com/office/drawing/2015/10/21/chartex" xmlns:cx3="http://schemas.microsoft.com/office/drawing/2016/5/9/chartex" xmlns:cx4="http://schemas.microsoft.com/office/drawing/2016/5/10/chartex" xmlns:cx5="http://schemas.microsoft.com/office/drawing/2016/5/11/chartex" xmlns:cx6="http://schemas.microsoft.com/office/drawing/2016/5/12/chartex" xmlns:cx7="http://schemas.microsoft.com/office/drawing/2016/5/13/chartex" xmlns:cx8="http://schemas.microsoft.com/office/drawing/2016/5/14/chartex" xmlns:mc="http://schemas.openxmlformats.org/markup-compatibility/2006" xmlns:aink="http://schemas.microsoft.com/office/drawing/2016/ink" xmlns:am3d="http://schemas.microsoft.com/office/drawing/2017/model3d" xmlns:o="urn:schemas-microsoft-com:office:office" xmlns:r="http://schemas.openxmlformats.org/officeDocument/2006/relationships" xmlns:m="http://schemas.openxmlformats.org/officeDocument/2006/math" xmlns:v="urn:schemas-microsoft-com:vml" xmlns:wp14="http://schemas.microsoft.com/office/word/2010/wordprocessingDrawing" xmlns:wp="http://schemas.openxmlformats.org/drawingml/2006/wordprocessingDrawing" xmlns:w10="urn:schemas-microsoft-com:office:word" xmlns:w="http://schemas.openxmlformats.org/wordprocessingml/2006/main" xmlns:w14="http://schemas.microsoft.com/office/word/2010/wordml" xmlns:w15="http://schemas.microsoft.com/office/word/2012/wordml" xmlns:w16cex="http://schemas.microsoft.com/office/word/2018/wordml/cex" xmlns:w16cid="http://schemas.microsoft.com/office/word/2016/wordml/cid" xmlns:w16="http://schemas.microsoft.com/office/word/2018/wordml" xmlns:w16sdtdh="http://schemas.microsoft.com/office/word/2020/wordml/sdtdatahash" xmlns:w16se="http://schemas.microsoft.com/office/word/2015/wordml/symex" xmlns:wpg="http://schemas.microsoft.com/office/word/2010/wordprocessingGroup" xmlns:wpi="http://schemas.microsoft.com/office/word/2010/wordprocessingInk" xmlns:wne="http://schemas.microsoft.com/office/word/2006/wordml" xmlns:wps="http://schemas.microsoft.com/office/word/2010/wordprocessingShape" mc:Ignorable="w14 w15 w16se w16cid w16 w16cex w16sdtdh wp14">
   <w:body>
     <w:p>
-      <w:proofErr w:type="gramStart"/>
-      <w:r>
-        <w:t>Hello Team</w:t>
-      </w:r>
-      <w:proofErr w:type="gramEnd"/>
-      <w:r>
-        <w:t xml:space="preserve"> 19, </w:t>
+      <w:r>
+        <w:t xml:space="preserve">Hello Team 19, </w:t>
       </w:r>
     </w:p>
     <w:p/>
@@ -67,15 +62,7 @@
     <w:p/>
     <w:p>
       <w:r>
-        <w:t xml:space="preserve">The meeting was focused on identifying the variables included in the dataset that can be suitable for engineering additional features for model development. Decisions were based on domain knowledge, validating </w:t>
-      </w:r>
-      <w:proofErr w:type="gramStart"/>
-      <w:r>
-        <w:t>assumptions</w:t>
-      </w:r>
-      <w:proofErr w:type="gramEnd"/>
-      <w:r>
-        <w:t xml:space="preserve"> and deducing the </w:t>
+        <w:t xml:space="preserve">The meeting was focused on identifying the variables included in the dataset that can be suitable for engineering additional features for model development. Decisions were based on domain knowledge, validating assumptions and deducing the </w:t>
       </w:r>
       <w:r>
         <w:t xml:space="preserve">data in specific parameters. </w:t>
@@ -562,7 +549,6 @@
             <w:r>
               <w:t xml:space="preserve">, </w:t>
             </w:r>
-            <w:proofErr w:type="gramStart"/>
             <w:r>
               <w:rPr>
                 <w:b/>
@@ -570,7 +556,6 @@
               </w:rPr>
               <w:t>credits</w:t>
             </w:r>
-            <w:proofErr w:type="gramEnd"/>
             <w:r>
               <w:t xml:space="preserve"> and </w:t>
             </w:r>
@@ -593,15 +578,7 @@
           </w:tcPr>
           <w:p>
             <w:r>
-              <w:t xml:space="preserve">Divide all the balances and credit values by the number of dependents, which will give a metric </w:t>
-            </w:r>
-            <w:proofErr w:type="gramStart"/>
-            <w:r>
-              <w:t>similar to</w:t>
-            </w:r>
-            <w:proofErr w:type="gramEnd"/>
-            <w:r>
-              <w:t xml:space="preserve"> </w:t>
+              <w:t xml:space="preserve">Divide all the balances and credit values by the number of dependents, which will give a metric similar to </w:t>
             </w:r>
             <w:r>
               <w:t xml:space="preserve">5, but with more parameters to train the model and discover correlation </w:t>
@@ -656,15 +633,24 @@
         <w:t xml:space="preserve">: 715 missing values. </w:t>
       </w:r>
       <w:r>
-        <w:t xml:space="preserve">After reviewing the possibility of imputing this value based on trend, it was decided that this will be imputed by adding a random number to the available field </w:t>
+        <w:t xml:space="preserve">After reviewing the possibility of imputing this value based on trend, it was decided that this will be imputed by </w:t>
+      </w:r>
+      <w:r>
+        <w:t xml:space="preserve">taking average of other balance features for the same </w:t>
       </w:r>
       <w:proofErr w:type="spellStart"/>
       <w:r>
-        <w:t>previous_month_end_balance</w:t>
+        <w:t>customerID</w:t>
       </w:r>
       <w:proofErr w:type="spellEnd"/>
       <w:r>
-        <w:t xml:space="preserve">. The alternate option is to group by gender and occupation, then using the median value of each group to fill the missing values </w:t>
+        <w:t>.</w:t>
+      </w:r>
+      <w:r>
+        <w:t xml:space="preserve"> The advantage of this method is that the imputed value will be inline with the customer’s balance history.</w:t>
+      </w:r>
+      <w:r>
+        <w:t xml:space="preserve"> The alternate option is to group by gender and occupation, then using the median value of each group to fill the missing values </w:t>
       </w:r>
     </w:p>
     <w:p>
@@ -678,10 +664,7 @@
       </w:r>
       <w:proofErr w:type="spellEnd"/>
       <w:r>
-        <w:t>: 887 missing values. T</w:t>
-      </w:r>
-      <w:r>
-        <w:t xml:space="preserve">his will be imputed by adding a random number to the available field </w:t>
+        <w:t xml:space="preserve">: 887 missing values. This will be imputed by adding a random number to the available field </w:t>
       </w:r>
       <w:proofErr w:type="spellStart"/>
       <w:r>
@@ -695,34 +678,50 @@
       </w:r>
       <w:proofErr w:type="spellEnd"/>
       <w:r>
-        <w:t>. The alternate option is to group by gender and occupation, then using the median value of each group to fill the missing values</w:t>
-      </w:r>
-    </w:p>
-    <w:p>
+        <w:t xml:space="preserve">. </w:t>
+      </w:r>
+      <w:r>
+        <w:t xml:space="preserve">The random number will be determined by the average difference between the </w:t>
+      </w:r>
       <w:proofErr w:type="spellStart"/>
       <w:r>
+        <w:t>previous_month_debit</w:t>
+      </w:r>
+      <w:proofErr w:type="spellEnd"/>
+      <w:r>
+        <w:t xml:space="preserve"> and </w:t>
+      </w:r>
+      <w:proofErr w:type="spellStart"/>
+      <w:r>
+        <w:t>current_mont_debit</w:t>
+      </w:r>
+      <w:proofErr w:type="spellEnd"/>
+      <w:r>
+        <w:t xml:space="preserve">. </w:t>
+      </w:r>
+      <w:r>
+        <w:t>The alternate option is to group by gender and occupation, then using the median value of each group to fill the missing values</w:t>
+      </w:r>
+    </w:p>
+    <w:p>
+      <w:proofErr w:type="spellStart"/>
+      <w:r>
         <w:t>current_month_balance</w:t>
       </w:r>
       <w:proofErr w:type="spellEnd"/>
       <w:r>
-        <w:t>: 816 missing values. T</w:t>
-      </w:r>
-      <w:r>
-        <w:t xml:space="preserve">his will be imputed by adding a random number to the available field </w:t>
+        <w:t xml:space="preserve">: 816 missing values. This will be imputed by </w:t>
+      </w:r>
+      <w:r>
+        <w:t xml:space="preserve">taking average of other balance features for the same </w:t>
       </w:r>
       <w:proofErr w:type="spellStart"/>
       <w:r>
-        <w:t>previous_month</w:t>
+        <w:t>customerID</w:t>
       </w:r>
       <w:proofErr w:type="spellEnd"/>
       <w:r>
-        <w:t>_</w:t>
-      </w:r>
-      <w:r>
-        <w:t xml:space="preserve"> </w:t>
-      </w:r>
-      <w:r>
-        <w:t>balance</w:t>
+        <w:t>. The advantage of this method is that the imputed value will be inline with the customer’s balance history</w:t>
       </w:r>
       <w:r>
         <w:t>. The alternate option is to group by gender and occupation, then using the median value of each group to fill the missing values</w:t>
@@ -751,16 +750,7 @@
         </w:numPr>
       </w:pPr>
       <w:r>
-        <w:t xml:space="preserve">Create buckets of vintage of 1000 days, create buckets </w:t>
-      </w:r>
-      <w:r>
-        <w:t>by</w:t>
-      </w:r>
-      <w:r>
-        <w:t xml:space="preserve"> age</w:t>
-      </w:r>
-      <w:r>
-        <w:t xml:space="preserve">. Two methods to be tested: equidistant grouping by span of 10 years, or </w:t>
+        <w:t xml:space="preserve">Create buckets of vintage of 1000 days, create buckets by age. Two methods to be tested: equidistant grouping by span of 10 years, or </w:t>
       </w:r>
       <w:proofErr w:type="spellStart"/>
       <w:r>
@@ -795,6 +785,9 @@
         </w:numPr>
       </w:pPr>
       <w:r>
+        <w:t xml:space="preserve"> </w:t>
+      </w:r>
+      <w:r>
         <w:t>(</w:t>
       </w:r>
       <w:proofErr w:type="spellStart"/>
@@ -812,7 +805,13 @@
       </w:r>
       <w:proofErr w:type="spellStart"/>
       <w:r>
-        <w:t>previous_month_end_balance</w:t>
+        <w:t>previous_</w:t>
+      </w:r>
+      <w:r>
+        <w:t>period</w:t>
+      </w:r>
+      <w:r>
+        <w:t>_balance</w:t>
       </w:r>
       <w:proofErr w:type="spellEnd"/>
       <w:r>
@@ -820,7 +819,13 @@
       </w:r>
       <w:proofErr w:type="spellStart"/>
       <w:r>
-        <w:t>previous_month_end_balance</w:t>
+        <w:t>previous_</w:t>
+      </w:r>
+      <w:r>
+        <w:t>period</w:t>
+      </w:r>
+      <w:r>
+        <w:t>_balance</w:t>
       </w:r>
       <w:proofErr w:type="spellEnd"/>
       <w:r>
@@ -836,73 +841,7 @@
         </w:numPr>
       </w:pPr>
       <w:r>
-        <w:t>(</w:t>
-      </w:r>
-      <w:proofErr w:type="spellStart"/>
-      <w:proofErr w:type="gramStart"/>
-      <w:r>
-        <w:t>previous</w:t>
-      </w:r>
-      <w:proofErr w:type="gramEnd"/>
-      <w:r>
-        <w:t>_month_end_balance</w:t>
-      </w:r>
-      <w:proofErr w:type="spellEnd"/>
-      <w:r>
-        <w:t xml:space="preserve"> - </w:t>
-      </w:r>
-      <w:proofErr w:type="spellStart"/>
-      <w:r>
-        <w:t>average_monthly_balance_prevQ</w:t>
-      </w:r>
-      <w:proofErr w:type="spellEnd"/>
-      <w:r>
-        <w:t xml:space="preserve">) / </w:t>
-      </w:r>
-      <w:proofErr w:type="spellStart"/>
-      <w:r>
-        <w:t>average_monthly_balance_prevQ</w:t>
-      </w:r>
-      <w:proofErr w:type="spellEnd"/>
-    </w:p>
-    <w:p>
-      <w:pPr>
-        <w:pStyle w:val="ListParagraph"/>
-        <w:numPr>
-          <w:ilvl w:val="1"/>
-          <w:numId w:val="3"/>
-        </w:numPr>
-      </w:pPr>
-      <w:r>
-        <w:t>(</w:t>
-      </w:r>
-      <w:proofErr w:type="spellStart"/>
-      <w:proofErr w:type="gramStart"/>
-      <w:r>
-        <w:t>average</w:t>
-      </w:r>
-      <w:proofErr w:type="gramEnd"/>
-      <w:r>
-        <w:t>_monthly_balance_prevQ</w:t>
-      </w:r>
-      <w:proofErr w:type="spellEnd"/>
-      <w:r>
-        <w:t xml:space="preserve"> - </w:t>
-      </w:r>
-      <w:r>
-        <w:t>average_monthly_balance_prevQ</w:t>
-      </w:r>
-      <w:r>
-        <w:t xml:space="preserve">2) / </w:t>
-      </w:r>
-      <w:r>
-        <w:t>average_monthly_balance_prevQ</w:t>
-      </w:r>
-      <w:r>
-        <w:t>2</w:t>
-      </w:r>
-      <w:r>
-        <w:t xml:space="preserve"> </w:t>
+        <w:t>The above formula will be applied to 6 consecutive period balance features.</w:t>
       </w:r>
     </w:p>
     <w:p>
@@ -1267,7 +1206,16 @@
         <w:t>Ensemble model (</w:t>
       </w:r>
       <w:r>
-        <w:t xml:space="preserve">Random Forest) </w:t>
+        <w:t xml:space="preserve">e.g., </w:t>
+      </w:r>
+      <w:r>
+        <w:t>Random Forest</w:t>
+      </w:r>
+      <w:r>
+        <w:t>, boosting algorithms</w:t>
+      </w:r>
+      <w:r>
+        <w:t xml:space="preserve">) </w:t>
       </w:r>
     </w:p>
     <w:p>
@@ -2179,6 +2127,7 @@
   <w:style w:type="character" w:default="1" w:styleId="DefaultParagraphFont">
     <w:name w:val="Default Paragraph Font"/>
     <w:uiPriority w:val="1"/>
+    <w:semiHidden/>
     <w:unhideWhenUsed/>
   </w:style>
   <w:style w:type="table" w:default="1" w:styleId="TableNormal">

</xml_diff>